<commit_message>
sadece dosya ici degistirildi yeni dosya eklenmedi
</commit_message>
<xml_diff>
--- a/eski rep yeni version ekleme.docx
+++ b/eski rep yeni version ekleme.docx
@@ -1948,6 +1948,1533 @@
           <w:szCs w:val="22"/>
         </w:rPr>
         <w:t>b1cbd49  master -&gt; master</w:t>
+      </w:r>
+    </w:p>
+    <w:p>
+      <w:pPr>
+        <w:tabs>
+          <w:tab w:val="left" w:pos="560"/>
+          <w:tab w:val="left" w:pos="1120"/>
+          <w:tab w:val="left" w:pos="1680"/>
+          <w:tab w:val="left" w:pos="2240"/>
+          <w:tab w:val="left" w:pos="2800"/>
+          <w:tab w:val="left" w:pos="3360"/>
+          <w:tab w:val="left" w:pos="3920"/>
+          <w:tab w:val="left" w:pos="4480"/>
+          <w:tab w:val="left" w:pos="5040"/>
+          <w:tab w:val="left" w:pos="5600"/>
+          <w:tab w:val="left" w:pos="6160"/>
+          <w:tab w:val="left" w:pos="6720"/>
+        </w:tabs>
+        <w:autoSpaceDE w:val="0"/>
+        <w:autoSpaceDN w:val="0"/>
+        <w:adjustRightInd w:val="0"/>
+        <w:rPr>
+          <w:rFonts w:ascii="Menlo" w:hAnsi="Menlo" w:cs="Menlo"/>
+          <w:color w:val="000000"/>
+          <w:sz w:val="22"/>
+          <w:szCs w:val="22"/>
+        </w:rPr>
+      </w:pPr>
+      <w:r>
+        <w:rPr>
+          <w:rFonts w:ascii="Menlo" w:hAnsi="Menlo" w:cs="Menlo"/>
+          <w:color w:val="000000"/>
+          <w:sz w:val="22"/>
+          <w:szCs w:val="22"/>
+        </w:rPr>
+        <w:t>Branch 'master' set up to track remote branch 'master' from 'origin'.</w:t>
+      </w:r>
+    </w:p>
+    <w:p>
+      <w:pPr>
+        <w:tabs>
+          <w:tab w:val="left" w:pos="560"/>
+          <w:tab w:val="left" w:pos="1120"/>
+          <w:tab w:val="left" w:pos="1680"/>
+          <w:tab w:val="left" w:pos="2240"/>
+          <w:tab w:val="left" w:pos="2800"/>
+          <w:tab w:val="left" w:pos="3360"/>
+          <w:tab w:val="left" w:pos="3920"/>
+          <w:tab w:val="left" w:pos="4480"/>
+          <w:tab w:val="left" w:pos="5040"/>
+          <w:tab w:val="left" w:pos="5600"/>
+          <w:tab w:val="left" w:pos="6160"/>
+          <w:tab w:val="left" w:pos="6720"/>
+        </w:tabs>
+        <w:autoSpaceDE w:val="0"/>
+        <w:autoSpaceDN w:val="0"/>
+        <w:adjustRightInd w:val="0"/>
+        <w:rPr>
+          <w:rFonts w:ascii="Menlo" w:hAnsi="Menlo" w:cs="Menlo"/>
+          <w:color w:val="000000"/>
+          <w:sz w:val="22"/>
+          <w:szCs w:val="22"/>
+        </w:rPr>
+      </w:pPr>
+      <w:proofErr w:type="spellStart"/>
+      <w:r>
+        <w:rPr>
+          <w:rFonts w:ascii="Menlo" w:hAnsi="Menlo" w:cs="Menlo"/>
+          <w:color w:val="000000"/>
+          <w:sz w:val="22"/>
+          <w:szCs w:val="22"/>
+        </w:rPr>
+        <w:t>MacBook-</w:t>
+      </w:r>
+      <w:proofErr w:type="gramStart"/>
+      <w:r>
+        <w:rPr>
+          <w:rFonts w:ascii="Menlo" w:hAnsi="Menlo" w:cs="Menlo"/>
+          <w:color w:val="000000"/>
+          <w:sz w:val="22"/>
+          <w:szCs w:val="22"/>
+        </w:rPr>
+        <w:t>Pro:GitHub</w:t>
+      </w:r>
+      <w:proofErr w:type="spellEnd"/>
+      <w:proofErr w:type="gramEnd"/>
+      <w:r>
+        <w:rPr>
+          <w:rFonts w:ascii="Menlo" w:hAnsi="Menlo" w:cs="Menlo"/>
+          <w:color w:val="000000"/>
+          <w:sz w:val="22"/>
+          <w:szCs w:val="22"/>
+        </w:rPr>
+        <w:t xml:space="preserve"> </w:t>
+      </w:r>
+      <w:proofErr w:type="spellStart"/>
+      <w:r>
+        <w:rPr>
+          <w:rFonts w:ascii="Menlo" w:hAnsi="Menlo" w:cs="Menlo"/>
+          <w:color w:val="000000"/>
+          <w:sz w:val="22"/>
+          <w:szCs w:val="22"/>
+        </w:rPr>
+        <w:t>ziyainan</w:t>
+      </w:r>
+      <w:proofErr w:type="spellEnd"/>
+      <w:r>
+        <w:rPr>
+          <w:rFonts w:ascii="Menlo" w:hAnsi="Menlo" w:cs="Menlo"/>
+          <w:color w:val="000000"/>
+          <w:sz w:val="22"/>
+          <w:szCs w:val="22"/>
+        </w:rPr>
+        <w:t xml:space="preserve">$ </w:t>
+      </w:r>
+    </w:p>
+    <w:p/>
+    <w:p>
+      <w:pPr>
+        <w:pBdr>
+          <w:bottom w:val="single" w:sz="6" w:space="1" w:color="auto"/>
+        </w:pBdr>
+      </w:pPr>
+    </w:p>
+    <w:p>
+      <w:pPr>
+        <w:pBdr>
+          <w:bottom w:val="single" w:sz="6" w:space="1" w:color="auto"/>
+        </w:pBdr>
+      </w:pPr>
+    </w:p>
+    <w:p>
+      <w:pPr>
+        <w:pBdr>
+          <w:bottom w:val="single" w:sz="6" w:space="1" w:color="auto"/>
+        </w:pBdr>
+      </w:pPr>
+    </w:p>
+    <w:p>
+      <w:pPr>
+        <w:pBdr>
+          <w:bottom w:val="single" w:sz="6" w:space="1" w:color="auto"/>
+        </w:pBdr>
+      </w:pPr>
+    </w:p>
+    <w:p>
+      <w:pPr>
+        <w:pBdr>
+          <w:bottom w:val="single" w:sz="6" w:space="1" w:color="auto"/>
+        </w:pBdr>
+      </w:pPr>
+    </w:p>
+    <w:p>
+      <w:pPr>
+        <w:pBdr>
+          <w:bottom w:val="single" w:sz="6" w:space="1" w:color="auto"/>
+        </w:pBdr>
+      </w:pPr>
+    </w:p>
+    <w:p>
+      <w:pPr>
+        <w:tabs>
+          <w:tab w:val="left" w:pos="560"/>
+          <w:tab w:val="left" w:pos="1120"/>
+          <w:tab w:val="left" w:pos="1680"/>
+          <w:tab w:val="left" w:pos="2240"/>
+          <w:tab w:val="left" w:pos="2800"/>
+          <w:tab w:val="left" w:pos="3360"/>
+          <w:tab w:val="left" w:pos="3920"/>
+          <w:tab w:val="left" w:pos="4480"/>
+          <w:tab w:val="left" w:pos="5040"/>
+          <w:tab w:val="left" w:pos="5600"/>
+          <w:tab w:val="left" w:pos="6160"/>
+          <w:tab w:val="left" w:pos="6720"/>
+        </w:tabs>
+        <w:autoSpaceDE w:val="0"/>
+        <w:autoSpaceDN w:val="0"/>
+        <w:adjustRightInd w:val="0"/>
+        <w:rPr>
+          <w:rFonts w:ascii="Menlo" w:hAnsi="Menlo" w:cs="Menlo"/>
+          <w:color w:val="000000"/>
+          <w:sz w:val="22"/>
+          <w:szCs w:val="22"/>
+        </w:rPr>
+      </w:pPr>
+      <w:r>
+        <w:rPr>
+          <w:rFonts w:ascii="Menlo" w:hAnsi="Menlo" w:cs="Menlo"/>
+          <w:color w:val="000000"/>
+          <w:sz w:val="22"/>
+          <w:szCs w:val="22"/>
+        </w:rPr>
+        <w:t>Last login: Wed Jun 10 01:19:47 on ttys000</w:t>
+      </w:r>
+    </w:p>
+    <w:p>
+      <w:pPr>
+        <w:tabs>
+          <w:tab w:val="left" w:pos="560"/>
+          <w:tab w:val="left" w:pos="1120"/>
+          <w:tab w:val="left" w:pos="1680"/>
+          <w:tab w:val="left" w:pos="2240"/>
+          <w:tab w:val="left" w:pos="2800"/>
+          <w:tab w:val="left" w:pos="3360"/>
+          <w:tab w:val="left" w:pos="3920"/>
+          <w:tab w:val="left" w:pos="4480"/>
+          <w:tab w:val="left" w:pos="5040"/>
+          <w:tab w:val="left" w:pos="5600"/>
+          <w:tab w:val="left" w:pos="6160"/>
+          <w:tab w:val="left" w:pos="6720"/>
+        </w:tabs>
+        <w:autoSpaceDE w:val="0"/>
+        <w:autoSpaceDN w:val="0"/>
+        <w:adjustRightInd w:val="0"/>
+        <w:rPr>
+          <w:rFonts w:ascii="Menlo" w:hAnsi="Menlo" w:cs="Menlo"/>
+          <w:color w:val="000000"/>
+          <w:sz w:val="22"/>
+          <w:szCs w:val="22"/>
+        </w:rPr>
+      </w:pPr>
+    </w:p>
+    <w:p>
+      <w:pPr>
+        <w:tabs>
+          <w:tab w:val="left" w:pos="560"/>
+          <w:tab w:val="left" w:pos="1120"/>
+          <w:tab w:val="left" w:pos="1680"/>
+          <w:tab w:val="left" w:pos="2240"/>
+          <w:tab w:val="left" w:pos="2800"/>
+          <w:tab w:val="left" w:pos="3360"/>
+          <w:tab w:val="left" w:pos="3920"/>
+          <w:tab w:val="left" w:pos="4480"/>
+          <w:tab w:val="left" w:pos="5040"/>
+          <w:tab w:val="left" w:pos="5600"/>
+          <w:tab w:val="left" w:pos="6160"/>
+          <w:tab w:val="left" w:pos="6720"/>
+        </w:tabs>
+        <w:autoSpaceDE w:val="0"/>
+        <w:autoSpaceDN w:val="0"/>
+        <w:adjustRightInd w:val="0"/>
+        <w:rPr>
+          <w:rFonts w:ascii="Menlo" w:hAnsi="Menlo" w:cs="Menlo"/>
+          <w:color w:val="000000"/>
+          <w:sz w:val="22"/>
+          <w:szCs w:val="22"/>
+        </w:rPr>
+      </w:pPr>
+      <w:r>
+        <w:rPr>
+          <w:rFonts w:ascii="Menlo" w:hAnsi="Menlo" w:cs="Menlo"/>
+          <w:color w:val="000000"/>
+          <w:sz w:val="22"/>
+          <w:szCs w:val="22"/>
+        </w:rPr>
+        <w:t xml:space="preserve">The default interactive shell is now </w:t>
+      </w:r>
+      <w:proofErr w:type="spellStart"/>
+      <w:r>
+        <w:rPr>
+          <w:rFonts w:ascii="Menlo" w:hAnsi="Menlo" w:cs="Menlo"/>
+          <w:color w:val="000000"/>
+          <w:sz w:val="22"/>
+          <w:szCs w:val="22"/>
+        </w:rPr>
+        <w:t>zsh</w:t>
+      </w:r>
+      <w:proofErr w:type="spellEnd"/>
+      <w:r>
+        <w:rPr>
+          <w:rFonts w:ascii="Menlo" w:hAnsi="Menlo" w:cs="Menlo"/>
+          <w:color w:val="000000"/>
+          <w:sz w:val="22"/>
+          <w:szCs w:val="22"/>
+        </w:rPr>
+        <w:t>.</w:t>
+      </w:r>
+    </w:p>
+    <w:p>
+      <w:pPr>
+        <w:tabs>
+          <w:tab w:val="left" w:pos="560"/>
+          <w:tab w:val="left" w:pos="1120"/>
+          <w:tab w:val="left" w:pos="1680"/>
+          <w:tab w:val="left" w:pos="2240"/>
+          <w:tab w:val="left" w:pos="2800"/>
+          <w:tab w:val="left" w:pos="3360"/>
+          <w:tab w:val="left" w:pos="3920"/>
+          <w:tab w:val="left" w:pos="4480"/>
+          <w:tab w:val="left" w:pos="5040"/>
+          <w:tab w:val="left" w:pos="5600"/>
+          <w:tab w:val="left" w:pos="6160"/>
+          <w:tab w:val="left" w:pos="6720"/>
+        </w:tabs>
+        <w:autoSpaceDE w:val="0"/>
+        <w:autoSpaceDN w:val="0"/>
+        <w:adjustRightInd w:val="0"/>
+        <w:rPr>
+          <w:rFonts w:ascii="Menlo" w:hAnsi="Menlo" w:cs="Menlo"/>
+          <w:color w:val="000000"/>
+          <w:sz w:val="22"/>
+          <w:szCs w:val="22"/>
+        </w:rPr>
+      </w:pPr>
+      <w:r>
+        <w:rPr>
+          <w:rFonts w:ascii="Menlo" w:hAnsi="Menlo" w:cs="Menlo"/>
+          <w:color w:val="000000"/>
+          <w:sz w:val="22"/>
+          <w:szCs w:val="22"/>
+        </w:rPr>
+        <w:t xml:space="preserve">To update your account to use </w:t>
+      </w:r>
+      <w:proofErr w:type="spellStart"/>
+      <w:r>
+        <w:rPr>
+          <w:rFonts w:ascii="Menlo" w:hAnsi="Menlo" w:cs="Menlo"/>
+          <w:color w:val="000000"/>
+          <w:sz w:val="22"/>
+          <w:szCs w:val="22"/>
+        </w:rPr>
+        <w:t>zsh</w:t>
+      </w:r>
+      <w:proofErr w:type="spellEnd"/>
+      <w:r>
+        <w:rPr>
+          <w:rFonts w:ascii="Menlo" w:hAnsi="Menlo" w:cs="Menlo"/>
+          <w:color w:val="000000"/>
+          <w:sz w:val="22"/>
+          <w:szCs w:val="22"/>
+        </w:rPr>
+        <w:t>, please run `</w:t>
+      </w:r>
+      <w:proofErr w:type="spellStart"/>
+      <w:r>
+        <w:rPr>
+          <w:rFonts w:ascii="Menlo" w:hAnsi="Menlo" w:cs="Menlo"/>
+          <w:color w:val="000000"/>
+          <w:sz w:val="22"/>
+          <w:szCs w:val="22"/>
+        </w:rPr>
+        <w:t>chsh</w:t>
+      </w:r>
+      <w:proofErr w:type="spellEnd"/>
+      <w:r>
+        <w:rPr>
+          <w:rFonts w:ascii="Menlo" w:hAnsi="Menlo" w:cs="Menlo"/>
+          <w:color w:val="000000"/>
+          <w:sz w:val="22"/>
+          <w:szCs w:val="22"/>
+        </w:rPr>
+        <w:t xml:space="preserve"> -s /bin/</w:t>
+      </w:r>
+      <w:proofErr w:type="spellStart"/>
+      <w:r>
+        <w:rPr>
+          <w:rFonts w:ascii="Menlo" w:hAnsi="Menlo" w:cs="Menlo"/>
+          <w:color w:val="000000"/>
+          <w:sz w:val="22"/>
+          <w:szCs w:val="22"/>
+        </w:rPr>
+        <w:t>zsh</w:t>
+      </w:r>
+      <w:proofErr w:type="spellEnd"/>
+      <w:r>
+        <w:rPr>
+          <w:rFonts w:ascii="Menlo" w:hAnsi="Menlo" w:cs="Menlo"/>
+          <w:color w:val="000000"/>
+          <w:sz w:val="22"/>
+          <w:szCs w:val="22"/>
+        </w:rPr>
+        <w:t>`.</w:t>
+      </w:r>
+    </w:p>
+    <w:p>
+      <w:pPr>
+        <w:tabs>
+          <w:tab w:val="left" w:pos="560"/>
+          <w:tab w:val="left" w:pos="1120"/>
+          <w:tab w:val="left" w:pos="1680"/>
+          <w:tab w:val="left" w:pos="2240"/>
+          <w:tab w:val="left" w:pos="2800"/>
+          <w:tab w:val="left" w:pos="3360"/>
+          <w:tab w:val="left" w:pos="3920"/>
+          <w:tab w:val="left" w:pos="4480"/>
+          <w:tab w:val="left" w:pos="5040"/>
+          <w:tab w:val="left" w:pos="5600"/>
+          <w:tab w:val="left" w:pos="6160"/>
+          <w:tab w:val="left" w:pos="6720"/>
+        </w:tabs>
+        <w:autoSpaceDE w:val="0"/>
+        <w:autoSpaceDN w:val="0"/>
+        <w:adjustRightInd w:val="0"/>
+        <w:rPr>
+          <w:rFonts w:ascii="Menlo" w:hAnsi="Menlo" w:cs="Menlo"/>
+          <w:color w:val="000000"/>
+          <w:sz w:val="22"/>
+          <w:szCs w:val="22"/>
+        </w:rPr>
+      </w:pPr>
+      <w:r>
+        <w:rPr>
+          <w:rFonts w:ascii="Menlo" w:hAnsi="Menlo" w:cs="Menlo"/>
+          <w:color w:val="000000"/>
+          <w:sz w:val="22"/>
+          <w:szCs w:val="22"/>
+        </w:rPr>
+        <w:t>For more details, please visit https://support.apple.com/kb/HT208050.</w:t>
+      </w:r>
+    </w:p>
+    <w:p>
+      <w:pPr>
+        <w:tabs>
+          <w:tab w:val="left" w:pos="560"/>
+          <w:tab w:val="left" w:pos="1120"/>
+          <w:tab w:val="left" w:pos="1680"/>
+          <w:tab w:val="left" w:pos="2240"/>
+          <w:tab w:val="left" w:pos="2800"/>
+          <w:tab w:val="left" w:pos="3360"/>
+          <w:tab w:val="left" w:pos="3920"/>
+          <w:tab w:val="left" w:pos="4480"/>
+          <w:tab w:val="left" w:pos="5040"/>
+          <w:tab w:val="left" w:pos="5600"/>
+          <w:tab w:val="left" w:pos="6160"/>
+          <w:tab w:val="left" w:pos="6720"/>
+        </w:tabs>
+        <w:autoSpaceDE w:val="0"/>
+        <w:autoSpaceDN w:val="0"/>
+        <w:adjustRightInd w:val="0"/>
+        <w:rPr>
+          <w:rFonts w:ascii="Menlo" w:hAnsi="Menlo" w:cs="Menlo"/>
+          <w:color w:val="000000"/>
+          <w:sz w:val="22"/>
+          <w:szCs w:val="22"/>
+        </w:rPr>
+      </w:pPr>
+      <w:r>
+        <w:rPr>
+          <w:rFonts w:ascii="Menlo" w:hAnsi="Menlo" w:cs="Menlo"/>
+          <w:color w:val="000000"/>
+          <w:sz w:val="22"/>
+          <w:szCs w:val="22"/>
+        </w:rPr>
+        <w:t>MacBook-</w:t>
+      </w:r>
+      <w:proofErr w:type="gramStart"/>
+      <w:r>
+        <w:rPr>
+          <w:rFonts w:ascii="Menlo" w:hAnsi="Menlo" w:cs="Menlo"/>
+          <w:color w:val="000000"/>
+          <w:sz w:val="22"/>
+          <w:szCs w:val="22"/>
+        </w:rPr>
+        <w:t>Pro:~</w:t>
+      </w:r>
+      <w:proofErr w:type="gramEnd"/>
+      <w:r>
+        <w:rPr>
+          <w:rFonts w:ascii="Menlo" w:hAnsi="Menlo" w:cs="Menlo"/>
+          <w:color w:val="000000"/>
+          <w:sz w:val="22"/>
+          <w:szCs w:val="22"/>
+        </w:rPr>
+        <w:t xml:space="preserve"> </w:t>
+      </w:r>
+      <w:proofErr w:type="spellStart"/>
+      <w:r>
+        <w:rPr>
+          <w:rFonts w:ascii="Menlo" w:hAnsi="Menlo" w:cs="Menlo"/>
+          <w:color w:val="000000"/>
+          <w:sz w:val="22"/>
+          <w:szCs w:val="22"/>
+        </w:rPr>
+        <w:t>ziyainan</w:t>
+      </w:r>
+      <w:proofErr w:type="spellEnd"/>
+      <w:r>
+        <w:rPr>
+          <w:rFonts w:ascii="Menlo" w:hAnsi="Menlo" w:cs="Menlo"/>
+          <w:color w:val="000000"/>
+          <w:sz w:val="22"/>
+          <w:szCs w:val="22"/>
+        </w:rPr>
+        <w:t xml:space="preserve">$ </w:t>
+      </w:r>
+      <w:r>
+        <w:rPr>
+          <w:rFonts w:ascii="Menlo" w:hAnsi="Menlo" w:cs="Menlo"/>
+          <w:color w:val="000000"/>
+          <w:sz w:val="22"/>
+          <w:szCs w:val="22"/>
+          <w:highlight w:val="yellow"/>
+        </w:rPr>
+        <w:t>cd /Users/</w:t>
+      </w:r>
+      <w:proofErr w:type="spellStart"/>
+      <w:r>
+        <w:rPr>
+          <w:rFonts w:ascii="Menlo" w:hAnsi="Menlo" w:cs="Menlo"/>
+          <w:color w:val="000000"/>
+          <w:sz w:val="22"/>
+          <w:szCs w:val="22"/>
+          <w:highlight w:val="yellow"/>
+        </w:rPr>
+        <w:t>ziyainan</w:t>
+      </w:r>
+      <w:proofErr w:type="spellEnd"/>
+      <w:r>
+        <w:rPr>
+          <w:rFonts w:ascii="Menlo" w:hAnsi="Menlo" w:cs="Menlo"/>
+          <w:color w:val="000000"/>
+          <w:sz w:val="22"/>
+          <w:szCs w:val="22"/>
+          <w:highlight w:val="yellow"/>
+        </w:rPr>
+        <w:t>/Desktop/GitHub</w:t>
+      </w:r>
+    </w:p>
+    <w:p>
+      <w:pPr>
+        <w:tabs>
+          <w:tab w:val="left" w:pos="560"/>
+          <w:tab w:val="left" w:pos="1120"/>
+          <w:tab w:val="left" w:pos="1680"/>
+          <w:tab w:val="left" w:pos="2240"/>
+          <w:tab w:val="left" w:pos="2800"/>
+          <w:tab w:val="left" w:pos="3360"/>
+          <w:tab w:val="left" w:pos="3920"/>
+          <w:tab w:val="left" w:pos="4480"/>
+          <w:tab w:val="left" w:pos="5040"/>
+          <w:tab w:val="left" w:pos="5600"/>
+          <w:tab w:val="left" w:pos="6160"/>
+          <w:tab w:val="left" w:pos="6720"/>
+        </w:tabs>
+        <w:autoSpaceDE w:val="0"/>
+        <w:autoSpaceDN w:val="0"/>
+        <w:adjustRightInd w:val="0"/>
+        <w:rPr>
+          <w:rFonts w:ascii="Menlo" w:hAnsi="Menlo" w:cs="Menlo"/>
+          <w:color w:val="000000"/>
+          <w:sz w:val="22"/>
+          <w:szCs w:val="22"/>
+        </w:rPr>
+      </w:pPr>
+      <w:proofErr w:type="spellStart"/>
+      <w:r>
+        <w:rPr>
+          <w:rFonts w:ascii="Menlo" w:hAnsi="Menlo" w:cs="Menlo"/>
+          <w:color w:val="000000"/>
+          <w:sz w:val="22"/>
+          <w:szCs w:val="22"/>
+        </w:rPr>
+        <w:t>MacBook-</w:t>
+      </w:r>
+      <w:proofErr w:type="gramStart"/>
+      <w:r>
+        <w:rPr>
+          <w:rFonts w:ascii="Menlo" w:hAnsi="Menlo" w:cs="Menlo"/>
+          <w:color w:val="000000"/>
+          <w:sz w:val="22"/>
+          <w:szCs w:val="22"/>
+        </w:rPr>
+        <w:t>Pro:GitHub</w:t>
+      </w:r>
+      <w:proofErr w:type="spellEnd"/>
+      <w:proofErr w:type="gramEnd"/>
+      <w:r>
+        <w:rPr>
+          <w:rFonts w:ascii="Menlo" w:hAnsi="Menlo" w:cs="Menlo"/>
+          <w:color w:val="000000"/>
+          <w:sz w:val="22"/>
+          <w:szCs w:val="22"/>
+        </w:rPr>
+        <w:t xml:space="preserve"> </w:t>
+      </w:r>
+      <w:proofErr w:type="spellStart"/>
+      <w:r>
+        <w:rPr>
+          <w:rFonts w:ascii="Menlo" w:hAnsi="Menlo" w:cs="Menlo"/>
+          <w:color w:val="000000"/>
+          <w:sz w:val="22"/>
+          <w:szCs w:val="22"/>
+        </w:rPr>
+        <w:t>ziyainan</w:t>
+      </w:r>
+      <w:proofErr w:type="spellEnd"/>
+      <w:r>
+        <w:rPr>
+          <w:rFonts w:ascii="Menlo" w:hAnsi="Menlo" w:cs="Menlo"/>
+          <w:color w:val="000000"/>
+          <w:sz w:val="22"/>
+          <w:szCs w:val="22"/>
+        </w:rPr>
+        <w:t xml:space="preserve">$ </w:t>
+      </w:r>
+      <w:r>
+        <w:rPr>
+          <w:rFonts w:ascii="Menlo" w:hAnsi="Menlo" w:cs="Menlo"/>
+          <w:color w:val="000000"/>
+          <w:sz w:val="22"/>
+          <w:szCs w:val="22"/>
+          <w:highlight w:val="yellow"/>
+        </w:rPr>
+        <w:t xml:space="preserve">git </w:t>
+      </w:r>
+      <w:proofErr w:type="spellStart"/>
+      <w:r>
+        <w:rPr>
+          <w:rFonts w:ascii="Menlo" w:hAnsi="Menlo" w:cs="Menlo"/>
+          <w:color w:val="000000"/>
+          <w:sz w:val="22"/>
+          <w:szCs w:val="22"/>
+          <w:highlight w:val="yellow"/>
+        </w:rPr>
+        <w:t>init</w:t>
+      </w:r>
+      <w:proofErr w:type="spellEnd"/>
+    </w:p>
+    <w:p>
+      <w:pPr>
+        <w:tabs>
+          <w:tab w:val="left" w:pos="560"/>
+          <w:tab w:val="left" w:pos="1120"/>
+          <w:tab w:val="left" w:pos="1680"/>
+          <w:tab w:val="left" w:pos="2240"/>
+          <w:tab w:val="left" w:pos="2800"/>
+          <w:tab w:val="left" w:pos="3360"/>
+          <w:tab w:val="left" w:pos="3920"/>
+          <w:tab w:val="left" w:pos="4480"/>
+          <w:tab w:val="left" w:pos="5040"/>
+          <w:tab w:val="left" w:pos="5600"/>
+          <w:tab w:val="left" w:pos="6160"/>
+          <w:tab w:val="left" w:pos="6720"/>
+        </w:tabs>
+        <w:autoSpaceDE w:val="0"/>
+        <w:autoSpaceDN w:val="0"/>
+        <w:adjustRightInd w:val="0"/>
+        <w:rPr>
+          <w:rFonts w:ascii="Menlo" w:hAnsi="Menlo" w:cs="Menlo"/>
+          <w:color w:val="000000"/>
+          <w:sz w:val="22"/>
+          <w:szCs w:val="22"/>
+        </w:rPr>
+      </w:pPr>
+      <w:r>
+        <w:rPr>
+          <w:rFonts w:ascii="Menlo" w:hAnsi="Menlo" w:cs="Menlo"/>
+          <w:color w:val="000000"/>
+          <w:sz w:val="22"/>
+          <w:szCs w:val="22"/>
+        </w:rPr>
+        <w:t>Reinitialized existing Git repository in /Users/</w:t>
+      </w:r>
+      <w:proofErr w:type="spellStart"/>
+      <w:r>
+        <w:rPr>
+          <w:rFonts w:ascii="Menlo" w:hAnsi="Menlo" w:cs="Menlo"/>
+          <w:color w:val="000000"/>
+          <w:sz w:val="22"/>
+          <w:szCs w:val="22"/>
+        </w:rPr>
+        <w:t>ziyainan</w:t>
+      </w:r>
+      <w:proofErr w:type="spellEnd"/>
+      <w:r>
+        <w:rPr>
+          <w:rFonts w:ascii="Menlo" w:hAnsi="Menlo" w:cs="Menlo"/>
+          <w:color w:val="000000"/>
+          <w:sz w:val="22"/>
+          <w:szCs w:val="22"/>
+        </w:rPr>
+        <w:t>/Desktop/GitHub</w:t>
+      </w:r>
+      <w:proofErr w:type="gramStart"/>
+      <w:r>
+        <w:rPr>
+          <w:rFonts w:ascii="Menlo" w:hAnsi="Menlo" w:cs="Menlo"/>
+          <w:color w:val="000000"/>
+          <w:sz w:val="22"/>
+          <w:szCs w:val="22"/>
+        </w:rPr>
+        <w:t>/.git</w:t>
+      </w:r>
+      <w:proofErr w:type="gramEnd"/>
+      <w:r>
+        <w:rPr>
+          <w:rFonts w:ascii="Menlo" w:hAnsi="Menlo" w:cs="Menlo"/>
+          <w:color w:val="000000"/>
+          <w:sz w:val="22"/>
+          <w:szCs w:val="22"/>
+        </w:rPr>
+        <w:t>/</w:t>
+      </w:r>
+    </w:p>
+    <w:p>
+      <w:pPr>
+        <w:tabs>
+          <w:tab w:val="left" w:pos="560"/>
+          <w:tab w:val="left" w:pos="1120"/>
+          <w:tab w:val="left" w:pos="1680"/>
+          <w:tab w:val="left" w:pos="2240"/>
+          <w:tab w:val="left" w:pos="2800"/>
+          <w:tab w:val="left" w:pos="3360"/>
+          <w:tab w:val="left" w:pos="3920"/>
+          <w:tab w:val="left" w:pos="4480"/>
+          <w:tab w:val="left" w:pos="5040"/>
+          <w:tab w:val="left" w:pos="5600"/>
+          <w:tab w:val="left" w:pos="6160"/>
+          <w:tab w:val="left" w:pos="6720"/>
+        </w:tabs>
+        <w:autoSpaceDE w:val="0"/>
+        <w:autoSpaceDN w:val="0"/>
+        <w:adjustRightInd w:val="0"/>
+        <w:rPr>
+          <w:rFonts w:ascii="Menlo" w:hAnsi="Menlo" w:cs="Menlo"/>
+          <w:color w:val="000000"/>
+          <w:sz w:val="22"/>
+          <w:szCs w:val="22"/>
+        </w:rPr>
+      </w:pPr>
+      <w:proofErr w:type="spellStart"/>
+      <w:r>
+        <w:rPr>
+          <w:rFonts w:ascii="Menlo" w:hAnsi="Menlo" w:cs="Menlo"/>
+          <w:color w:val="000000"/>
+          <w:sz w:val="22"/>
+          <w:szCs w:val="22"/>
+        </w:rPr>
+        <w:t>MacBook-</w:t>
+      </w:r>
+      <w:proofErr w:type="gramStart"/>
+      <w:r>
+        <w:rPr>
+          <w:rFonts w:ascii="Menlo" w:hAnsi="Menlo" w:cs="Menlo"/>
+          <w:color w:val="000000"/>
+          <w:sz w:val="22"/>
+          <w:szCs w:val="22"/>
+        </w:rPr>
+        <w:t>Pro:GitHub</w:t>
+      </w:r>
+      <w:proofErr w:type="spellEnd"/>
+      <w:proofErr w:type="gramEnd"/>
+      <w:r>
+        <w:rPr>
+          <w:rFonts w:ascii="Menlo" w:hAnsi="Menlo" w:cs="Menlo"/>
+          <w:color w:val="000000"/>
+          <w:sz w:val="22"/>
+          <w:szCs w:val="22"/>
+        </w:rPr>
+        <w:t xml:space="preserve"> </w:t>
+      </w:r>
+      <w:proofErr w:type="spellStart"/>
+      <w:r>
+        <w:rPr>
+          <w:rFonts w:ascii="Menlo" w:hAnsi="Menlo" w:cs="Menlo"/>
+          <w:color w:val="000000"/>
+          <w:sz w:val="22"/>
+          <w:szCs w:val="22"/>
+        </w:rPr>
+        <w:t>ziyainan</w:t>
+      </w:r>
+      <w:proofErr w:type="spellEnd"/>
+      <w:r>
+        <w:rPr>
+          <w:rFonts w:ascii="Menlo" w:hAnsi="Menlo" w:cs="Menlo"/>
+          <w:color w:val="000000"/>
+          <w:sz w:val="22"/>
+          <w:szCs w:val="22"/>
+        </w:rPr>
+        <w:t xml:space="preserve">$ </w:t>
+      </w:r>
+      <w:r>
+        <w:rPr>
+          <w:rFonts w:ascii="Menlo" w:hAnsi="Menlo" w:cs="Menlo"/>
+          <w:color w:val="000000"/>
+          <w:sz w:val="22"/>
+          <w:szCs w:val="22"/>
+          <w:highlight w:val="yellow"/>
+        </w:rPr>
+        <w:t>git add .</w:t>
+      </w:r>
+    </w:p>
+    <w:p>
+      <w:pPr>
+        <w:tabs>
+          <w:tab w:val="left" w:pos="560"/>
+          <w:tab w:val="left" w:pos="1120"/>
+          <w:tab w:val="left" w:pos="1680"/>
+          <w:tab w:val="left" w:pos="2240"/>
+          <w:tab w:val="left" w:pos="2800"/>
+          <w:tab w:val="left" w:pos="3360"/>
+          <w:tab w:val="left" w:pos="3920"/>
+          <w:tab w:val="left" w:pos="4480"/>
+          <w:tab w:val="left" w:pos="5040"/>
+          <w:tab w:val="left" w:pos="5600"/>
+          <w:tab w:val="left" w:pos="6160"/>
+          <w:tab w:val="left" w:pos="6720"/>
+        </w:tabs>
+        <w:autoSpaceDE w:val="0"/>
+        <w:autoSpaceDN w:val="0"/>
+        <w:adjustRightInd w:val="0"/>
+        <w:rPr>
+          <w:rFonts w:ascii="Menlo" w:hAnsi="Menlo" w:cs="Menlo"/>
+          <w:color w:val="000000"/>
+          <w:sz w:val="22"/>
+          <w:szCs w:val="22"/>
+        </w:rPr>
+      </w:pPr>
+      <w:proofErr w:type="spellStart"/>
+      <w:r>
+        <w:rPr>
+          <w:rFonts w:ascii="Menlo" w:hAnsi="Menlo" w:cs="Menlo"/>
+          <w:color w:val="000000"/>
+          <w:sz w:val="22"/>
+          <w:szCs w:val="22"/>
+        </w:rPr>
+        <w:t>MacBook-</w:t>
+      </w:r>
+      <w:proofErr w:type="gramStart"/>
+      <w:r>
+        <w:rPr>
+          <w:rFonts w:ascii="Menlo" w:hAnsi="Menlo" w:cs="Menlo"/>
+          <w:color w:val="000000"/>
+          <w:sz w:val="22"/>
+          <w:szCs w:val="22"/>
+        </w:rPr>
+        <w:t>Pro:GitHub</w:t>
+      </w:r>
+      <w:proofErr w:type="spellEnd"/>
+      <w:proofErr w:type="gramEnd"/>
+      <w:r>
+        <w:rPr>
+          <w:rFonts w:ascii="Menlo" w:hAnsi="Menlo" w:cs="Menlo"/>
+          <w:color w:val="000000"/>
+          <w:sz w:val="22"/>
+          <w:szCs w:val="22"/>
+        </w:rPr>
+        <w:t xml:space="preserve"> </w:t>
+      </w:r>
+      <w:proofErr w:type="spellStart"/>
+      <w:r>
+        <w:rPr>
+          <w:rFonts w:ascii="Menlo" w:hAnsi="Menlo" w:cs="Menlo"/>
+          <w:color w:val="000000"/>
+          <w:sz w:val="22"/>
+          <w:szCs w:val="22"/>
+        </w:rPr>
+        <w:t>ziyainan</w:t>
+      </w:r>
+      <w:proofErr w:type="spellEnd"/>
+      <w:r>
+        <w:rPr>
+          <w:rFonts w:ascii="Menlo" w:hAnsi="Menlo" w:cs="Menlo"/>
+          <w:color w:val="000000"/>
+          <w:sz w:val="22"/>
+          <w:szCs w:val="22"/>
+        </w:rPr>
+        <w:t xml:space="preserve">$ </w:t>
+      </w:r>
+      <w:r>
+        <w:rPr>
+          <w:rFonts w:ascii="Menlo" w:hAnsi="Menlo" w:cs="Menlo"/>
+          <w:color w:val="000000"/>
+          <w:sz w:val="22"/>
+          <w:szCs w:val="22"/>
+          <w:highlight w:val="yellow"/>
+        </w:rPr>
+        <w:t xml:space="preserve">git commit -m "V3 </w:t>
+      </w:r>
+      <w:proofErr w:type="spellStart"/>
+      <w:r>
+        <w:rPr>
+          <w:rFonts w:ascii="Menlo" w:hAnsi="Menlo" w:cs="Menlo"/>
+          <w:color w:val="000000"/>
+          <w:sz w:val="22"/>
+          <w:szCs w:val="22"/>
+          <w:highlight w:val="yellow"/>
+        </w:rPr>
+        <w:t>aciklama</w:t>
+      </w:r>
+      <w:proofErr w:type="spellEnd"/>
+      <w:r>
+        <w:rPr>
+          <w:rFonts w:ascii="Menlo" w:hAnsi="Menlo" w:cs="Menlo"/>
+          <w:color w:val="000000"/>
+          <w:sz w:val="22"/>
+          <w:szCs w:val="22"/>
+          <w:highlight w:val="yellow"/>
+        </w:rPr>
+        <w:t xml:space="preserve"> </w:t>
+      </w:r>
+      <w:proofErr w:type="spellStart"/>
+      <w:r>
+        <w:rPr>
+          <w:rFonts w:ascii="Menlo" w:hAnsi="Menlo" w:cs="Menlo"/>
+          <w:color w:val="000000"/>
+          <w:sz w:val="22"/>
+          <w:szCs w:val="22"/>
+          <w:highlight w:val="yellow"/>
+        </w:rPr>
+        <w:t>eklendi</w:t>
+      </w:r>
+      <w:proofErr w:type="spellEnd"/>
+      <w:r>
+        <w:rPr>
+          <w:rFonts w:ascii="Menlo" w:hAnsi="Menlo" w:cs="Menlo"/>
+          <w:color w:val="000000"/>
+          <w:sz w:val="22"/>
+          <w:szCs w:val="22"/>
+          <w:highlight w:val="yellow"/>
+        </w:rPr>
+        <w:t>"</w:t>
+      </w:r>
+    </w:p>
+    <w:p>
+      <w:pPr>
+        <w:tabs>
+          <w:tab w:val="left" w:pos="560"/>
+          <w:tab w:val="left" w:pos="1120"/>
+          <w:tab w:val="left" w:pos="1680"/>
+          <w:tab w:val="left" w:pos="2240"/>
+          <w:tab w:val="left" w:pos="2800"/>
+          <w:tab w:val="left" w:pos="3360"/>
+          <w:tab w:val="left" w:pos="3920"/>
+          <w:tab w:val="left" w:pos="4480"/>
+          <w:tab w:val="left" w:pos="5040"/>
+          <w:tab w:val="left" w:pos="5600"/>
+          <w:tab w:val="left" w:pos="6160"/>
+          <w:tab w:val="left" w:pos="6720"/>
+        </w:tabs>
+        <w:autoSpaceDE w:val="0"/>
+        <w:autoSpaceDN w:val="0"/>
+        <w:adjustRightInd w:val="0"/>
+        <w:rPr>
+          <w:rFonts w:ascii="Menlo" w:hAnsi="Menlo" w:cs="Menlo"/>
+          <w:color w:val="000000"/>
+          <w:sz w:val="22"/>
+          <w:szCs w:val="22"/>
+        </w:rPr>
+      </w:pPr>
+      <w:r>
+        <w:rPr>
+          <w:rFonts w:ascii="Menlo" w:hAnsi="Menlo" w:cs="Menlo"/>
+          <w:color w:val="000000"/>
+          <w:sz w:val="22"/>
+          <w:szCs w:val="22"/>
+        </w:rPr>
+        <w:t xml:space="preserve">[master 36e302b] V3 </w:t>
+      </w:r>
+      <w:proofErr w:type="spellStart"/>
+      <w:r>
+        <w:rPr>
+          <w:rFonts w:ascii="Menlo" w:hAnsi="Menlo" w:cs="Menlo"/>
+          <w:color w:val="000000"/>
+          <w:sz w:val="22"/>
+          <w:szCs w:val="22"/>
+        </w:rPr>
+        <w:t>aciklama</w:t>
+      </w:r>
+      <w:proofErr w:type="spellEnd"/>
+      <w:r>
+        <w:rPr>
+          <w:rFonts w:ascii="Menlo" w:hAnsi="Menlo" w:cs="Menlo"/>
+          <w:color w:val="000000"/>
+          <w:sz w:val="22"/>
+          <w:szCs w:val="22"/>
+        </w:rPr>
+        <w:t xml:space="preserve"> </w:t>
+      </w:r>
+      <w:proofErr w:type="spellStart"/>
+      <w:r>
+        <w:rPr>
+          <w:rFonts w:ascii="Menlo" w:hAnsi="Menlo" w:cs="Menlo"/>
+          <w:color w:val="000000"/>
+          <w:sz w:val="22"/>
+          <w:szCs w:val="22"/>
+        </w:rPr>
+        <w:t>eklendi</w:t>
+      </w:r>
+      <w:proofErr w:type="spellEnd"/>
+    </w:p>
+    <w:p>
+      <w:pPr>
+        <w:tabs>
+          <w:tab w:val="left" w:pos="560"/>
+          <w:tab w:val="left" w:pos="1120"/>
+          <w:tab w:val="left" w:pos="1680"/>
+          <w:tab w:val="left" w:pos="2240"/>
+          <w:tab w:val="left" w:pos="2800"/>
+          <w:tab w:val="left" w:pos="3360"/>
+          <w:tab w:val="left" w:pos="3920"/>
+          <w:tab w:val="left" w:pos="4480"/>
+          <w:tab w:val="left" w:pos="5040"/>
+          <w:tab w:val="left" w:pos="5600"/>
+          <w:tab w:val="left" w:pos="6160"/>
+          <w:tab w:val="left" w:pos="6720"/>
+        </w:tabs>
+        <w:autoSpaceDE w:val="0"/>
+        <w:autoSpaceDN w:val="0"/>
+        <w:adjustRightInd w:val="0"/>
+        <w:rPr>
+          <w:rFonts w:ascii="Menlo" w:hAnsi="Menlo" w:cs="Menlo"/>
+          <w:color w:val="000000"/>
+          <w:sz w:val="22"/>
+          <w:szCs w:val="22"/>
+        </w:rPr>
+      </w:pPr>
+      <w:r>
+        <w:rPr>
+          <w:rFonts w:ascii="Menlo" w:hAnsi="Menlo" w:cs="Menlo"/>
+          <w:color w:val="000000"/>
+          <w:sz w:val="22"/>
+          <w:szCs w:val="22"/>
+        </w:rPr>
+        <w:t xml:space="preserve"> 1 file changed, 0 </w:t>
+      </w:r>
+      <w:proofErr w:type="gramStart"/>
+      <w:r>
+        <w:rPr>
+          <w:rFonts w:ascii="Menlo" w:hAnsi="Menlo" w:cs="Menlo"/>
+          <w:color w:val="000000"/>
+          <w:sz w:val="22"/>
+          <w:szCs w:val="22"/>
+        </w:rPr>
+        <w:t>insertions(</w:t>
+      </w:r>
+      <w:proofErr w:type="gramEnd"/>
+      <w:r>
+        <w:rPr>
+          <w:rFonts w:ascii="Menlo" w:hAnsi="Menlo" w:cs="Menlo"/>
+          <w:color w:val="000000"/>
+          <w:sz w:val="22"/>
+          <w:szCs w:val="22"/>
+        </w:rPr>
+        <w:t>+), 0 deletions(-)</w:t>
+      </w:r>
+    </w:p>
+    <w:p>
+      <w:pPr>
+        <w:tabs>
+          <w:tab w:val="left" w:pos="560"/>
+          <w:tab w:val="left" w:pos="1120"/>
+          <w:tab w:val="left" w:pos="1680"/>
+          <w:tab w:val="left" w:pos="2240"/>
+          <w:tab w:val="left" w:pos="2800"/>
+          <w:tab w:val="left" w:pos="3360"/>
+          <w:tab w:val="left" w:pos="3920"/>
+          <w:tab w:val="left" w:pos="4480"/>
+          <w:tab w:val="left" w:pos="5040"/>
+          <w:tab w:val="left" w:pos="5600"/>
+          <w:tab w:val="left" w:pos="6160"/>
+          <w:tab w:val="left" w:pos="6720"/>
+        </w:tabs>
+        <w:autoSpaceDE w:val="0"/>
+        <w:autoSpaceDN w:val="0"/>
+        <w:adjustRightInd w:val="0"/>
+        <w:rPr>
+          <w:rFonts w:ascii="Menlo" w:hAnsi="Menlo" w:cs="Menlo"/>
+          <w:color w:val="000000"/>
+          <w:sz w:val="22"/>
+          <w:szCs w:val="22"/>
+        </w:rPr>
+      </w:pPr>
+      <w:r>
+        <w:rPr>
+          <w:rFonts w:ascii="Menlo" w:hAnsi="Menlo" w:cs="Menlo"/>
+          <w:color w:val="000000"/>
+          <w:sz w:val="22"/>
+          <w:szCs w:val="22"/>
+        </w:rPr>
+        <w:t xml:space="preserve"> create mode 100644 </w:t>
+      </w:r>
+      <w:proofErr w:type="spellStart"/>
+      <w:r>
+        <w:rPr>
+          <w:rFonts w:ascii="Menlo" w:hAnsi="Menlo" w:cs="Menlo"/>
+          <w:color w:val="000000"/>
+          <w:sz w:val="22"/>
+          <w:szCs w:val="22"/>
+        </w:rPr>
+        <w:t>eski</w:t>
+      </w:r>
+      <w:proofErr w:type="spellEnd"/>
+      <w:r>
+        <w:rPr>
+          <w:rFonts w:ascii="Menlo" w:hAnsi="Menlo" w:cs="Menlo"/>
+          <w:color w:val="000000"/>
+          <w:sz w:val="22"/>
+          <w:szCs w:val="22"/>
+        </w:rPr>
+        <w:t xml:space="preserve"> rep </w:t>
+      </w:r>
+      <w:proofErr w:type="spellStart"/>
+      <w:r>
+        <w:rPr>
+          <w:rFonts w:ascii="Menlo" w:hAnsi="Menlo" w:cs="Menlo"/>
+          <w:color w:val="000000"/>
+          <w:sz w:val="22"/>
+          <w:szCs w:val="22"/>
+        </w:rPr>
+        <w:t>yeni</w:t>
+      </w:r>
+      <w:proofErr w:type="spellEnd"/>
+      <w:r>
+        <w:rPr>
+          <w:rFonts w:ascii="Menlo" w:hAnsi="Menlo" w:cs="Menlo"/>
+          <w:color w:val="000000"/>
+          <w:sz w:val="22"/>
+          <w:szCs w:val="22"/>
+        </w:rPr>
+        <w:t xml:space="preserve"> version ekleme.docx</w:t>
+      </w:r>
+    </w:p>
+    <w:p>
+      <w:pPr>
+        <w:tabs>
+          <w:tab w:val="left" w:pos="560"/>
+          <w:tab w:val="left" w:pos="1120"/>
+          <w:tab w:val="left" w:pos="1680"/>
+          <w:tab w:val="left" w:pos="2240"/>
+          <w:tab w:val="left" w:pos="2800"/>
+          <w:tab w:val="left" w:pos="3360"/>
+          <w:tab w:val="left" w:pos="3920"/>
+          <w:tab w:val="left" w:pos="4480"/>
+          <w:tab w:val="left" w:pos="5040"/>
+          <w:tab w:val="left" w:pos="5600"/>
+          <w:tab w:val="left" w:pos="6160"/>
+          <w:tab w:val="left" w:pos="6720"/>
+        </w:tabs>
+        <w:autoSpaceDE w:val="0"/>
+        <w:autoSpaceDN w:val="0"/>
+        <w:adjustRightInd w:val="0"/>
+        <w:rPr>
+          <w:rFonts w:ascii="Menlo" w:hAnsi="Menlo" w:cs="Menlo"/>
+          <w:color w:val="000000"/>
+          <w:sz w:val="22"/>
+          <w:szCs w:val="22"/>
+        </w:rPr>
+      </w:pPr>
+      <w:proofErr w:type="spellStart"/>
+      <w:r>
+        <w:rPr>
+          <w:rFonts w:ascii="Menlo" w:hAnsi="Menlo" w:cs="Menlo"/>
+          <w:color w:val="000000"/>
+          <w:sz w:val="22"/>
+          <w:szCs w:val="22"/>
+        </w:rPr>
+        <w:t>MacBook-</w:t>
+      </w:r>
+      <w:proofErr w:type="gramStart"/>
+      <w:r>
+        <w:rPr>
+          <w:rFonts w:ascii="Menlo" w:hAnsi="Menlo" w:cs="Menlo"/>
+          <w:color w:val="000000"/>
+          <w:sz w:val="22"/>
+          <w:szCs w:val="22"/>
+        </w:rPr>
+        <w:t>Pro:GitHub</w:t>
+      </w:r>
+      <w:proofErr w:type="spellEnd"/>
+      <w:proofErr w:type="gramEnd"/>
+      <w:r>
+        <w:rPr>
+          <w:rFonts w:ascii="Menlo" w:hAnsi="Menlo" w:cs="Menlo"/>
+          <w:color w:val="000000"/>
+          <w:sz w:val="22"/>
+          <w:szCs w:val="22"/>
+        </w:rPr>
+        <w:t xml:space="preserve"> </w:t>
+      </w:r>
+      <w:proofErr w:type="spellStart"/>
+      <w:r>
+        <w:rPr>
+          <w:rFonts w:ascii="Menlo" w:hAnsi="Menlo" w:cs="Menlo"/>
+          <w:color w:val="000000"/>
+          <w:sz w:val="22"/>
+          <w:szCs w:val="22"/>
+        </w:rPr>
+        <w:t>ziyainan</w:t>
+      </w:r>
+      <w:proofErr w:type="spellEnd"/>
+      <w:r>
+        <w:rPr>
+          <w:rFonts w:ascii="Menlo" w:hAnsi="Menlo" w:cs="Menlo"/>
+          <w:color w:val="000000"/>
+          <w:sz w:val="22"/>
+          <w:szCs w:val="22"/>
+        </w:rPr>
+        <w:t xml:space="preserve">$ </w:t>
+      </w:r>
+      <w:r>
+        <w:rPr>
+          <w:rFonts w:ascii="Menlo" w:hAnsi="Menlo" w:cs="Menlo"/>
+          <w:color w:val="000000"/>
+          <w:sz w:val="22"/>
+          <w:szCs w:val="22"/>
+          <w:highlight w:val="yellow"/>
+        </w:rPr>
+        <w:t>git push -u origin master</w:t>
+      </w:r>
+    </w:p>
+    <w:p>
+      <w:pPr>
+        <w:tabs>
+          <w:tab w:val="left" w:pos="560"/>
+          <w:tab w:val="left" w:pos="1120"/>
+          <w:tab w:val="left" w:pos="1680"/>
+          <w:tab w:val="left" w:pos="2240"/>
+          <w:tab w:val="left" w:pos="2800"/>
+          <w:tab w:val="left" w:pos="3360"/>
+          <w:tab w:val="left" w:pos="3920"/>
+          <w:tab w:val="left" w:pos="4480"/>
+          <w:tab w:val="left" w:pos="5040"/>
+          <w:tab w:val="left" w:pos="5600"/>
+          <w:tab w:val="left" w:pos="6160"/>
+          <w:tab w:val="left" w:pos="6720"/>
+        </w:tabs>
+        <w:autoSpaceDE w:val="0"/>
+        <w:autoSpaceDN w:val="0"/>
+        <w:adjustRightInd w:val="0"/>
+        <w:rPr>
+          <w:rFonts w:ascii="Menlo" w:hAnsi="Menlo" w:cs="Menlo"/>
+          <w:color w:val="000000"/>
+          <w:sz w:val="22"/>
+          <w:szCs w:val="22"/>
+        </w:rPr>
+      </w:pPr>
+      <w:r>
+        <w:rPr>
+          <w:rFonts w:ascii="Menlo" w:hAnsi="Menlo" w:cs="Menlo"/>
+          <w:color w:val="000000"/>
+          <w:sz w:val="22"/>
+          <w:szCs w:val="22"/>
+        </w:rPr>
+        <w:t>Enumerating objects: 4, done.</w:t>
+      </w:r>
+    </w:p>
+    <w:p>
+      <w:pPr>
+        <w:tabs>
+          <w:tab w:val="left" w:pos="560"/>
+          <w:tab w:val="left" w:pos="1120"/>
+          <w:tab w:val="left" w:pos="1680"/>
+          <w:tab w:val="left" w:pos="2240"/>
+          <w:tab w:val="left" w:pos="2800"/>
+          <w:tab w:val="left" w:pos="3360"/>
+          <w:tab w:val="left" w:pos="3920"/>
+          <w:tab w:val="left" w:pos="4480"/>
+          <w:tab w:val="left" w:pos="5040"/>
+          <w:tab w:val="left" w:pos="5600"/>
+          <w:tab w:val="left" w:pos="6160"/>
+          <w:tab w:val="left" w:pos="6720"/>
+        </w:tabs>
+        <w:autoSpaceDE w:val="0"/>
+        <w:autoSpaceDN w:val="0"/>
+        <w:adjustRightInd w:val="0"/>
+        <w:rPr>
+          <w:rFonts w:ascii="Menlo" w:hAnsi="Menlo" w:cs="Menlo"/>
+          <w:color w:val="000000"/>
+          <w:sz w:val="22"/>
+          <w:szCs w:val="22"/>
+        </w:rPr>
+      </w:pPr>
+      <w:r>
+        <w:rPr>
+          <w:rFonts w:ascii="Menlo" w:hAnsi="Menlo" w:cs="Menlo"/>
+          <w:color w:val="000000"/>
+          <w:sz w:val="22"/>
+          <w:szCs w:val="22"/>
+        </w:rPr>
+        <w:t>Counting objects: 100% (4/4), done.</w:t>
+      </w:r>
+    </w:p>
+    <w:p>
+      <w:pPr>
+        <w:tabs>
+          <w:tab w:val="left" w:pos="560"/>
+          <w:tab w:val="left" w:pos="1120"/>
+          <w:tab w:val="left" w:pos="1680"/>
+          <w:tab w:val="left" w:pos="2240"/>
+          <w:tab w:val="left" w:pos="2800"/>
+          <w:tab w:val="left" w:pos="3360"/>
+          <w:tab w:val="left" w:pos="3920"/>
+          <w:tab w:val="left" w:pos="4480"/>
+          <w:tab w:val="left" w:pos="5040"/>
+          <w:tab w:val="left" w:pos="5600"/>
+          <w:tab w:val="left" w:pos="6160"/>
+          <w:tab w:val="left" w:pos="6720"/>
+        </w:tabs>
+        <w:autoSpaceDE w:val="0"/>
+        <w:autoSpaceDN w:val="0"/>
+        <w:adjustRightInd w:val="0"/>
+        <w:rPr>
+          <w:rFonts w:ascii="Menlo" w:hAnsi="Menlo" w:cs="Menlo"/>
+          <w:color w:val="000000"/>
+          <w:sz w:val="22"/>
+          <w:szCs w:val="22"/>
+        </w:rPr>
+      </w:pPr>
+      <w:r>
+        <w:rPr>
+          <w:rFonts w:ascii="Menlo" w:hAnsi="Menlo" w:cs="Menlo"/>
+          <w:color w:val="000000"/>
+          <w:sz w:val="22"/>
+          <w:szCs w:val="22"/>
+        </w:rPr>
+        <w:t>Delta compression using up to 4 threads</w:t>
+      </w:r>
+    </w:p>
+    <w:p>
+      <w:pPr>
+        <w:tabs>
+          <w:tab w:val="left" w:pos="560"/>
+          <w:tab w:val="left" w:pos="1120"/>
+          <w:tab w:val="left" w:pos="1680"/>
+          <w:tab w:val="left" w:pos="2240"/>
+          <w:tab w:val="left" w:pos="2800"/>
+          <w:tab w:val="left" w:pos="3360"/>
+          <w:tab w:val="left" w:pos="3920"/>
+          <w:tab w:val="left" w:pos="4480"/>
+          <w:tab w:val="left" w:pos="5040"/>
+          <w:tab w:val="left" w:pos="5600"/>
+          <w:tab w:val="left" w:pos="6160"/>
+          <w:tab w:val="left" w:pos="6720"/>
+        </w:tabs>
+        <w:autoSpaceDE w:val="0"/>
+        <w:autoSpaceDN w:val="0"/>
+        <w:adjustRightInd w:val="0"/>
+        <w:rPr>
+          <w:rFonts w:ascii="Menlo" w:hAnsi="Menlo" w:cs="Menlo"/>
+          <w:color w:val="000000"/>
+          <w:sz w:val="22"/>
+          <w:szCs w:val="22"/>
+        </w:rPr>
+      </w:pPr>
+      <w:r>
+        <w:rPr>
+          <w:rFonts w:ascii="Menlo" w:hAnsi="Menlo" w:cs="Menlo"/>
+          <w:color w:val="000000"/>
+          <w:sz w:val="22"/>
+          <w:szCs w:val="22"/>
+        </w:rPr>
+        <w:t>Compressing objects: 100% (3/3), done.</w:t>
+      </w:r>
+    </w:p>
+    <w:p>
+      <w:pPr>
+        <w:tabs>
+          <w:tab w:val="left" w:pos="560"/>
+          <w:tab w:val="left" w:pos="1120"/>
+          <w:tab w:val="left" w:pos="1680"/>
+          <w:tab w:val="left" w:pos="2240"/>
+          <w:tab w:val="left" w:pos="2800"/>
+          <w:tab w:val="left" w:pos="3360"/>
+          <w:tab w:val="left" w:pos="3920"/>
+          <w:tab w:val="left" w:pos="4480"/>
+          <w:tab w:val="left" w:pos="5040"/>
+          <w:tab w:val="left" w:pos="5600"/>
+          <w:tab w:val="left" w:pos="6160"/>
+          <w:tab w:val="left" w:pos="6720"/>
+        </w:tabs>
+        <w:autoSpaceDE w:val="0"/>
+        <w:autoSpaceDN w:val="0"/>
+        <w:adjustRightInd w:val="0"/>
+        <w:rPr>
+          <w:rFonts w:ascii="Menlo" w:hAnsi="Menlo" w:cs="Menlo"/>
+          <w:color w:val="000000"/>
+          <w:sz w:val="22"/>
+          <w:szCs w:val="22"/>
+        </w:rPr>
+      </w:pPr>
+      <w:r>
+        <w:rPr>
+          <w:rFonts w:ascii="Menlo" w:hAnsi="Menlo" w:cs="Menlo"/>
+          <w:color w:val="000000"/>
+          <w:sz w:val="22"/>
+          <w:szCs w:val="22"/>
+        </w:rPr>
+        <w:t xml:space="preserve">Writing objects: 100% (3/3), 11.20 KiB | 11.21 </w:t>
+      </w:r>
+      <w:proofErr w:type="spellStart"/>
+      <w:r>
+        <w:rPr>
+          <w:rFonts w:ascii="Menlo" w:hAnsi="Menlo" w:cs="Menlo"/>
+          <w:color w:val="000000"/>
+          <w:sz w:val="22"/>
+          <w:szCs w:val="22"/>
+        </w:rPr>
+        <w:t>MiB</w:t>
+      </w:r>
+      <w:proofErr w:type="spellEnd"/>
+      <w:r>
+        <w:rPr>
+          <w:rFonts w:ascii="Menlo" w:hAnsi="Menlo" w:cs="Menlo"/>
+          <w:color w:val="000000"/>
+          <w:sz w:val="22"/>
+          <w:szCs w:val="22"/>
+        </w:rPr>
+        <w:t>/s, done.</w:t>
+      </w:r>
+    </w:p>
+    <w:p>
+      <w:pPr>
+        <w:tabs>
+          <w:tab w:val="left" w:pos="560"/>
+          <w:tab w:val="left" w:pos="1120"/>
+          <w:tab w:val="left" w:pos="1680"/>
+          <w:tab w:val="left" w:pos="2240"/>
+          <w:tab w:val="left" w:pos="2800"/>
+          <w:tab w:val="left" w:pos="3360"/>
+          <w:tab w:val="left" w:pos="3920"/>
+          <w:tab w:val="left" w:pos="4480"/>
+          <w:tab w:val="left" w:pos="5040"/>
+          <w:tab w:val="left" w:pos="5600"/>
+          <w:tab w:val="left" w:pos="6160"/>
+          <w:tab w:val="left" w:pos="6720"/>
+        </w:tabs>
+        <w:autoSpaceDE w:val="0"/>
+        <w:autoSpaceDN w:val="0"/>
+        <w:adjustRightInd w:val="0"/>
+        <w:rPr>
+          <w:rFonts w:ascii="Menlo" w:hAnsi="Menlo" w:cs="Menlo"/>
+          <w:color w:val="000000"/>
+          <w:sz w:val="22"/>
+          <w:szCs w:val="22"/>
+        </w:rPr>
+      </w:pPr>
+      <w:r>
+        <w:rPr>
+          <w:rFonts w:ascii="Menlo" w:hAnsi="Menlo" w:cs="Menlo"/>
+          <w:color w:val="000000"/>
+          <w:sz w:val="22"/>
+          <w:szCs w:val="22"/>
+        </w:rPr>
+        <w:t>Total 3 (delta 0), reused 0 (delta 0), pack-reused 0</w:t>
+      </w:r>
+    </w:p>
+    <w:p>
+      <w:pPr>
+        <w:tabs>
+          <w:tab w:val="left" w:pos="560"/>
+          <w:tab w:val="left" w:pos="1120"/>
+          <w:tab w:val="left" w:pos="1680"/>
+          <w:tab w:val="left" w:pos="2240"/>
+          <w:tab w:val="left" w:pos="2800"/>
+          <w:tab w:val="left" w:pos="3360"/>
+          <w:tab w:val="left" w:pos="3920"/>
+          <w:tab w:val="left" w:pos="4480"/>
+          <w:tab w:val="left" w:pos="5040"/>
+          <w:tab w:val="left" w:pos="5600"/>
+          <w:tab w:val="left" w:pos="6160"/>
+          <w:tab w:val="left" w:pos="6720"/>
+        </w:tabs>
+        <w:autoSpaceDE w:val="0"/>
+        <w:autoSpaceDN w:val="0"/>
+        <w:adjustRightInd w:val="0"/>
+        <w:rPr>
+          <w:rFonts w:ascii="Menlo" w:hAnsi="Menlo" w:cs="Menlo"/>
+          <w:color w:val="000000"/>
+          <w:sz w:val="22"/>
+          <w:szCs w:val="22"/>
+        </w:rPr>
+      </w:pPr>
+      <w:r>
+        <w:rPr>
+          <w:rFonts w:ascii="Menlo" w:hAnsi="Menlo" w:cs="Menlo"/>
+          <w:color w:val="000000"/>
+          <w:sz w:val="22"/>
+          <w:szCs w:val="22"/>
+        </w:rPr>
+        <w:t>To https://github.com/ziyainan/Deneme.git</w:t>
+      </w:r>
+    </w:p>
+    <w:p>
+      <w:pPr>
+        <w:tabs>
+          <w:tab w:val="left" w:pos="560"/>
+          <w:tab w:val="left" w:pos="1120"/>
+          <w:tab w:val="left" w:pos="1680"/>
+          <w:tab w:val="left" w:pos="2240"/>
+          <w:tab w:val="left" w:pos="2800"/>
+          <w:tab w:val="left" w:pos="3360"/>
+          <w:tab w:val="left" w:pos="3920"/>
+          <w:tab w:val="left" w:pos="4480"/>
+          <w:tab w:val="left" w:pos="5040"/>
+          <w:tab w:val="left" w:pos="5600"/>
+          <w:tab w:val="left" w:pos="6160"/>
+          <w:tab w:val="left" w:pos="6720"/>
+        </w:tabs>
+        <w:autoSpaceDE w:val="0"/>
+        <w:autoSpaceDN w:val="0"/>
+        <w:adjustRightInd w:val="0"/>
+        <w:rPr>
+          <w:rFonts w:ascii="Menlo" w:hAnsi="Menlo" w:cs="Menlo"/>
+          <w:color w:val="000000"/>
+          <w:sz w:val="22"/>
+          <w:szCs w:val="22"/>
+        </w:rPr>
+      </w:pPr>
+      <w:r>
+        <w:rPr>
+          <w:rFonts w:ascii="Menlo" w:hAnsi="Menlo" w:cs="Menlo"/>
+          <w:color w:val="000000"/>
+          <w:sz w:val="22"/>
+          <w:szCs w:val="22"/>
+        </w:rPr>
+        <w:t xml:space="preserve">   b1cbd</w:t>
+      </w:r>
+      <w:proofErr w:type="gramStart"/>
+      <w:r>
+        <w:rPr>
+          <w:rFonts w:ascii="Menlo" w:hAnsi="Menlo" w:cs="Menlo"/>
+          <w:color w:val="000000"/>
+          <w:sz w:val="22"/>
+          <w:szCs w:val="22"/>
+        </w:rPr>
+        <w:t>49..</w:t>
+      </w:r>
+      <w:proofErr w:type="gramEnd"/>
+      <w:r>
+        <w:rPr>
+          <w:rFonts w:ascii="Menlo" w:hAnsi="Menlo" w:cs="Menlo"/>
+          <w:color w:val="000000"/>
+          <w:sz w:val="22"/>
+          <w:szCs w:val="22"/>
+        </w:rPr>
+        <w:t>36e302b  master -&gt; master</w:t>
       </w:r>
     </w:p>
     <w:p>

</xml_diff>